<commit_message>
Update Propuesta de proyecto PADM.docx
</commit_message>
<xml_diff>
--- a/Propuesta de proyecto PADM.docx
+++ b/Propuesta de proyecto PADM.docx
@@ -275,12 +275,12 @@
               </mc:Choice>
               <mc:Fallback>
                 <w:pict>
-                  <v:group w14:anchorId="3608BC29" id="Grupo 149" o:spid="_x0000_s1026" style="position:absolute;margin-left:0;margin-top:0;width:8in;height:95.7pt;z-index:251662336;mso-width-percent:941;mso-height-percent:121;mso-top-percent:23;mso-position-horizontal:center;mso-position-horizontal-relative:page;mso-position-vertical-relative:page;mso-width-percent:941;mso-height-percent:121;mso-top-percent:23" coordorigin="" coordsize="73152,12161" o:gfxdata="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">
-                    <v:shape id="Rectángulo 51" o:spid="_x0000_s1027" style="position:absolute;width:73152;height:11303;visibility:visible;mso-wrap-style:square;v-text-anchor:middle" coordsize="7312660,1129665" o:gfxdata="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" path="m,l7312660,r,1129665l3619500,733425,,1091565,,xe" fillcolor="#4472c4 [3204]" stroked="f" strokeweight="1pt">
+                  <v:group w14:anchorId="3608BC29" id="Grupo 149" o:spid="_x0000_s1026" style="position:absolute;margin-left:0;margin-top:0;width:8in;height:95.7pt;z-index:251662336;mso-width-percent:941;mso-height-percent:121;mso-top-percent:23;mso-position-horizontal:center;mso-position-horizontal-relative:page;mso-position-vertical-relative:page;mso-width-percent:941;mso-height-percent:121;mso-top-percent:23" coordorigin="" coordsize="73152,12161" o:gfxdata="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">
+                    <v:shape id="Rectángulo 51" o:spid="_x0000_s1027" style="position:absolute;width:73152;height:11303;visibility:visible;mso-wrap-style:square;v-text-anchor:middle" coordsize="7312660,1129665" o:gfxdata="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" path="m,l7312660,r,1129665l3619500,733425,,1091565,,xe" fillcolor="#4472c4 [3204]" stroked="f" strokeweight="1pt">
                       <v:stroke joinstyle="miter"/>
                       <v:path arrowok="t" o:connecttype="custom" o:connectlocs="0,0;7315200,0;7315200,1130373;3620757,733885;0,1092249;0,0" o:connectangles="0,0,0,0,0,0"/>
                     </v:shape>
-                    <v:rect id="Rectángulo 151" o:spid="_x0000_s1028" style="position:absolute;width:73152;height:12161;visibility:visible;mso-wrap-style:square;v-text-anchor:middle" o:gfxdata="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" stroked="f" strokeweight="1pt">
+                    <v:rect id="Rectángulo 151" o:spid="_x0000_s1028" style="position:absolute;width:73152;height:12161;visibility:visible;mso-wrap-style:square;v-text-anchor:middle" o:gfxdata="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" stroked="f" strokeweight="1pt">
                       <v:fill r:id="rId10" o:title="" recolor="t" rotate="t" type="frame"/>
                     </v:rect>
                     <w10:wrap anchorx="page" anchory="page"/>
@@ -467,7 +467,7 @@
                     <v:stroke joinstyle="miter"/>
                     <v:path gradientshapeok="t" o:connecttype="rect"/>
                   </v:shapetype>
-                  <v:shape id="Cuadro de texto 154" o:spid="_x0000_s1026" type="#_x0000_t202" style="position:absolute;margin-left:0;margin-top:0;width:8in;height:286.5pt;z-index:251659264;visibility:visible;mso-wrap-style:square;mso-width-percent:941;mso-height-percent:363;mso-top-percent:300;mso-wrap-distance-left:9pt;mso-wrap-distance-top:0;mso-wrap-distance-right:9pt;mso-wrap-distance-bottom:0;mso-position-horizontal:center;mso-position-horizontal-relative:page;mso-position-vertical-relative:page;mso-width-percent:941;mso-height-percent:363;mso-top-percent:300;mso-width-relative:page;mso-height-relative:page;v-text-anchor:bottom" o:gfxdata="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" filled="f" stroked="f" strokeweight=".5pt">
+                  <v:shape id="Cuadro de texto 154" o:spid="_x0000_s1026" type="#_x0000_t202" style="position:absolute;margin-left:0;margin-top:0;width:8in;height:286.5pt;z-index:251659264;visibility:visible;mso-wrap-style:square;mso-width-percent:941;mso-height-percent:363;mso-top-percent:300;mso-wrap-distance-left:9pt;mso-wrap-distance-top:0;mso-wrap-distance-right:9pt;mso-wrap-distance-bottom:0;mso-position-horizontal:center;mso-position-horizontal-relative:page;mso-position-vertical-relative:page;mso-width-percent:941;mso-height-percent:363;mso-top-percent:300;mso-width-relative:page;mso-height-relative:page;v-text-anchor:bottom" o:gfxdata="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" filled="f" stroked="f" strokeweight=".5pt">
                     <v:textbox inset="126pt,0,54pt,0">
                       <w:txbxContent>
                         <w:p>
@@ -1937,6 +1937,7 @@
         </w:rPr>
         <w:t xml:space="preserve">Una app con la que puedas reservar instalaciones, así sabes q días tienes un determinado deporte y con </w:t>
       </w:r>
+      <w:proofErr w:type="gramStart"/>
       <w:r>
         <w:rPr>
           <w:rFonts w:ascii="Gill Sans Light" w:eastAsia="Times New Roman" w:hAnsi="Gill Sans Light" w:cs="Gill Sans Light"/>
@@ -1955,8 +1956,43 @@
           <w:szCs w:val="28"/>
           <w:lang w:eastAsia="es-ES_tradnl"/>
         </w:rPr>
-        <w:t>.etc etc</w:t>
+        <w:t>.</w:t>
       </w:r>
+      <w:proofErr w:type="spellStart"/>
+      <w:proofErr w:type="gramEnd"/>
+      <w:r>
+        <w:rPr>
+          <w:rFonts w:ascii="Gill Sans Light" w:eastAsia="Times New Roman" w:hAnsi="Gill Sans Light" w:cs="Gill Sans Light"/>
+          <w:iCs w:val="0"/>
+          <w:sz w:val="28"/>
+          <w:szCs w:val="28"/>
+          <w:lang w:eastAsia="es-ES_tradnl"/>
+        </w:rPr>
+        <w:t>etc</w:t>
+      </w:r>
+      <w:proofErr w:type="spellEnd"/>
+      <w:r>
+        <w:rPr>
+          <w:rFonts w:ascii="Gill Sans Light" w:eastAsia="Times New Roman" w:hAnsi="Gill Sans Light" w:cs="Gill Sans Light"/>
+          <w:iCs w:val="0"/>
+          <w:sz w:val="28"/>
+          <w:szCs w:val="28"/>
+          <w:lang w:eastAsia="es-ES_tradnl"/>
+        </w:rPr>
+        <w:t xml:space="preserve"> </w:t>
+      </w:r>
+      <w:proofErr w:type="spellStart"/>
+      <w:r>
+        <w:rPr>
+          <w:rFonts w:ascii="Gill Sans Light" w:eastAsia="Times New Roman" w:hAnsi="Gill Sans Light" w:cs="Gill Sans Light"/>
+          <w:iCs w:val="0"/>
+          <w:sz w:val="28"/>
+          <w:szCs w:val="28"/>
+          <w:lang w:eastAsia="es-ES_tradnl"/>
+        </w:rPr>
+        <w:t>etc</w:t>
+      </w:r>
+      <w:proofErr w:type="spellEnd"/>
       <w:r>
         <w:rPr>
           <w:rFonts w:ascii="Segoe UI" w:eastAsia="Times New Roman" w:hAnsi="Segoe UI" w:cs="Segoe UI"/>
@@ -2017,39 +2053,7 @@
         </w:rPr>
         <w:t xml:space="preserve"> </w:t>
       </w:r>
-      <w:r>
-        <w:rPr>
-          <w:rFonts w:ascii="Segoe UI" w:eastAsia="Times New Roman" w:hAnsi="Segoe UI" w:cs="Segoe UI"/>
-          <w:color w:val="212529"/>
-          <w:sz w:val="23"/>
-          <w:szCs w:val="23"/>
-          <w:lang w:eastAsia="es-ES_tradnl"/>
-        </w:rPr>
-        <w:br w:type="page"/>
-      </w:r>
     </w:p>
-    <w:p>
-      <w:pPr>
-        <w:shd w:val="clear" w:color="auto" w:fill="FFFFFF"/>
-        <w:spacing w:after="100" w:afterAutospacing="1"/>
-        <w:rPr>
-          <w:rFonts w:ascii="Segoe UI" w:eastAsia="Times New Roman" w:hAnsi="Segoe UI" w:cs="Segoe UI"/>
-          <w:color w:val="212529"/>
-          <w:sz w:val="23"/>
-          <w:szCs w:val="23"/>
-          <w:lang w:eastAsia="es-ES_tradnl"/>
-        </w:rPr>
-      </w:pPr>
-    </w:p>
-    <w:p>
-      <w:pPr>
-        <w:rPr>
-          <w:rFonts w:ascii="Times New Roman" w:eastAsia="Times New Roman" w:hAnsi="Times New Roman" w:cs="Times New Roman"/>
-          <w:lang w:eastAsia="es-ES_tradnl"/>
-        </w:rPr>
-      </w:pPr>
-    </w:p>
-    <w:p/>
     <w:sectPr>
       <w:pgSz w:w="11906" w:h="16838"/>
       <w:pgMar w:top="1417" w:right="1701" w:bottom="1417" w:left="1701" w:header="708" w:footer="708" w:gutter="0"/>

</xml_diff>